<commit_message>
Use VBO and VAO to draw
</commit_message>
<xml_diff>
--- a/游戏规则.docx
+++ b/游戏规则.docx
@@ -28,8 +28,6 @@
         </w:rPr>
         <w:t>游戏规则</w:t>
       </w:r>
-      <w:bookmarkStart w:id="0" w:name="_GoBack"/>
-      <w:bookmarkEnd w:id="0"/>
     </w:p>
     <w:p>
       <w:pPr>
@@ -228,10 +226,7 @@
         <w:t>。</w:t>
       </w:r>
       <w:r>
-        <w:t>主</w:t>
-      </w:r>
-      <w:r>
-        <w:t>球碰到或被其他球碰到时都会按物理规律改变速度</w:t>
+        <w:t>主球碰到或被其他球碰到时都会按物理规律改变速度</w:t>
       </w:r>
       <w:r>
         <w:rPr>
@@ -248,6 +243,65 @@
         </w:rPr>
         <w:t>。</w:t>
       </w:r>
+    </w:p>
+    <w:p>
+      <w:r>
+        <w:tab/>
+      </w:r>
+      <w:r>
+        <w:t>任意时刻都可以按</w:t>
+      </w:r>
+      <w:r>
+        <w:rPr>
+          <w:rFonts w:hint="eastAsia"/>
+        </w:rPr>
+        <w:t>R</w:t>
+      </w:r>
+      <w:r>
+        <w:rPr>
+          <w:rFonts w:hint="eastAsia"/>
+        </w:rPr>
+        <w:t>键重新开始游戏。</w:t>
+      </w:r>
+    </w:p>
+    <w:p>
+      <w:pPr>
+        <w:rPr>
+          <w:rFonts w:hint="eastAsia"/>
+        </w:rPr>
+      </w:pPr>
+      <w:r>
+        <w:tab/>
+      </w:r>
+      <w:r>
+        <w:t>可以按</w:t>
+      </w:r>
+      <w:r>
+        <w:rPr>
+          <w:rFonts w:hint="eastAsia"/>
+        </w:rPr>
+        <w:t>W</w:t>
+      </w:r>
+      <w:r>
+        <w:rPr>
+          <w:rFonts w:hint="eastAsia"/>
+        </w:rPr>
+        <w:t>键拉近镜头，按</w:t>
+      </w:r>
+      <w:r>
+        <w:rPr>
+          <w:rFonts w:hint="eastAsia"/>
+        </w:rPr>
+        <w:t>S</w:t>
+      </w:r>
+      <w:r>
+        <w:rPr>
+          <w:rFonts w:hint="eastAsia"/>
+        </w:rPr>
+        <w:t>键拉远镜头。</w:t>
+      </w:r>
+      <w:bookmarkStart w:id="0" w:name="_GoBack"/>
+      <w:bookmarkEnd w:id="0"/>
     </w:p>
     <w:p>
       <w:pPr>
@@ -274,11 +328,6 @@
       </w:r>
     </w:p>
     <w:p>
-      <w:pPr>
-        <w:rPr>
-          <w:rFonts w:hint="eastAsia"/>
-        </w:rPr>
-      </w:pPr>
       <w:r>
         <w:tab/>
       </w:r>
@@ -563,9 +612,6 @@
     <w:p>
       <w:pPr>
         <w:ind w:firstLine="360"/>
-        <w:rPr>
-          <w:rFonts w:hint="eastAsia"/>
-        </w:rPr>
       </w:pPr>
       <w:r>
         <w:t>相对于其他球</w:t>

</xml_diff>